<commit_message>
Xi quen^ cai' profile cua? account
</commit_message>
<xml_diff>
--- a/ProjectReport.docx
+++ b/ProjectReport.docx
@@ -24,7 +24,7 @@
           <w:szCs w:val="72"/>
         </w:rPr>
         <w:drawing>
-          <wp:anchor distT="0" distB="0" distL="114300" distR="114300" simplePos="0" relativeHeight="251665408" behindDoc="1" locked="0" layoutInCell="1" allowOverlap="1" wp14:anchorId="3F40FD06" wp14:editId="243833AD">
+          <wp:anchor distT="0" distB="0" distL="114300" distR="114300" simplePos="0" relativeHeight="251665408" behindDoc="1" locked="0" layoutInCell="1" allowOverlap="1" wp14:anchorId="3F40FD06" wp14:editId="3C165D9F">
             <wp:simplePos x="0" y="0"/>
             <wp:positionH relativeFrom="page">
               <wp:align>left</wp:align>
@@ -818,6 +818,42 @@
           <w:sz w:val="20"/>
         </w:rPr>
       </w:pPr>
+    </w:p>
+    <w:p>
+      <w:pPr>
+        <w:pStyle w:val="BodyText"/>
+        <w:ind w:hanging="2"/>
+        <w:rPr>
+          <w:sz w:val="20"/>
+        </w:rPr>
+      </w:pPr>
+    </w:p>
+    <w:p>
+      <w:pPr>
+        <w:pStyle w:val="BodyText"/>
+        <w:ind w:hanging="2"/>
+        <w:rPr>
+          <w:sz w:val="20"/>
+        </w:rPr>
+      </w:pPr>
+    </w:p>
+    <w:p>
+      <w:pPr>
+        <w:pStyle w:val="BodyText"/>
+        <w:ind w:hanging="2"/>
+        <w:rPr>
+          <w:sz w:val="20"/>
+        </w:rPr>
+      </w:pPr>
+    </w:p>
+    <w:p>
+      <w:pPr>
+        <w:pStyle w:val="BodyText"/>
+        <w:ind w:hanging="2"/>
+        <w:rPr>
+          <w:sz w:val="20"/>
+        </w:rPr>
+      </w:pPr>
       <w:r>
         <w:rPr>
           <w:noProof/>
@@ -825,13 +861,13 @@
         <mc:AlternateContent>
           <mc:Choice Requires="wps">
             <w:drawing>
-              <wp:anchor distT="45720" distB="45720" distL="114300" distR="114300" simplePos="0" relativeHeight="251661312" behindDoc="0" locked="0" layoutInCell="1" allowOverlap="1" wp14:anchorId="7EF08640" wp14:editId="543D3787">
+              <wp:anchor distT="45720" distB="45720" distL="114300" distR="114300" simplePos="0" relativeHeight="251661312" behindDoc="0" locked="0" layoutInCell="1" allowOverlap="1" wp14:anchorId="7EF08640" wp14:editId="02FEEE52">
                 <wp:simplePos x="0" y="0"/>
                 <wp:positionH relativeFrom="column">
-                  <wp:posOffset>3352800</wp:posOffset>
+                  <wp:posOffset>3305299</wp:posOffset>
                 </wp:positionH>
                 <wp:positionV relativeFrom="paragraph">
-                  <wp:posOffset>120015</wp:posOffset>
+                  <wp:posOffset>10828</wp:posOffset>
                 </wp:positionV>
                 <wp:extent cx="2238375" cy="2872740"/>
                 <wp:effectExtent l="0" t="0" r="0" b="0"/>
@@ -910,13 +946,31 @@
                                 <w:szCs w:val="34"/>
                               </w:rPr>
                             </w:pPr>
+                            <w:proofErr w:type="spellStart"/>
                             <w:r>
                               <w:rPr>
                                 <w:sz w:val="34"/>
                                 <w:szCs w:val="34"/>
                               </w:rPr>
-                              <w:t>Đinh Bá Tiến</w:t>
+                              <w:t>Đinh</w:t>
                             </w:r>
+                            <w:proofErr w:type="spellEnd"/>
+                            <w:r>
+                              <w:rPr>
+                                <w:sz w:val="34"/>
+                                <w:szCs w:val="34"/>
+                              </w:rPr>
+                              <w:t xml:space="preserve"> Bá </w:t>
+                            </w:r>
+                            <w:proofErr w:type="spellStart"/>
+                            <w:r>
+                              <w:rPr>
+                                <w:sz w:val="34"/>
+                                <w:szCs w:val="34"/>
+                              </w:rPr>
+                              <w:t>Tiến</w:t>
+                            </w:r>
+                            <w:proofErr w:type="spellEnd"/>
                           </w:p>
                           <w:p>
                             <w:pPr>
@@ -927,13 +981,47 @@
                                 <w:szCs w:val="34"/>
                               </w:rPr>
                             </w:pPr>
+                            <w:proofErr w:type="spellStart"/>
                             <w:r>
                               <w:rPr>
                                 <w:sz w:val="34"/>
                                 <w:szCs w:val="34"/>
                               </w:rPr>
-                              <w:t>Trương Phước Lộc</w:t>
+                              <w:t>Trương</w:t>
                             </w:r>
+                            <w:proofErr w:type="spellEnd"/>
+                            <w:r>
+                              <w:rPr>
+                                <w:sz w:val="34"/>
+                                <w:szCs w:val="34"/>
+                              </w:rPr>
+                              <w:t xml:space="preserve"> </w:t>
+                            </w:r>
+                            <w:proofErr w:type="spellStart"/>
+                            <w:r>
+                              <w:rPr>
+                                <w:sz w:val="34"/>
+                                <w:szCs w:val="34"/>
+                              </w:rPr>
+                              <w:t>Phước</w:t>
+                            </w:r>
+                            <w:proofErr w:type="spellEnd"/>
+                            <w:r>
+                              <w:rPr>
+                                <w:sz w:val="34"/>
+                                <w:szCs w:val="34"/>
+                              </w:rPr>
+                              <w:t xml:space="preserve"> </w:t>
+                            </w:r>
+                            <w:proofErr w:type="spellStart"/>
+                            <w:r>
+                              <w:rPr>
+                                <w:sz w:val="34"/>
+                                <w:szCs w:val="34"/>
+                              </w:rPr>
+                              <w:t>Lộc</w:t>
+                            </w:r>
+                            <w:proofErr w:type="spellEnd"/>
                           </w:p>
                           <w:p>
                             <w:pPr>
@@ -944,12 +1032,37 @@
                                 <w:szCs w:val="34"/>
                               </w:rPr>
                             </w:pPr>
+                            <w:proofErr w:type="spellStart"/>
                             <w:r>
                               <w:rPr>
                                 <w:sz w:val="34"/>
                                 <w:szCs w:val="34"/>
                               </w:rPr>
-                              <w:t>Đỗ Nguyên Kha</w:t>
+                              <w:t>Đỗ</w:t>
+                            </w:r>
+                            <w:proofErr w:type="spellEnd"/>
+                            <w:r>
+                              <w:rPr>
+                                <w:sz w:val="34"/>
+                                <w:szCs w:val="34"/>
+                              </w:rPr>
+                              <w:t xml:space="preserve"> </w:t>
+                            </w:r>
+                            <w:proofErr w:type="spellStart"/>
+                            <w:r>
+                              <w:rPr>
+                                <w:sz w:val="34"/>
+                                <w:szCs w:val="34"/>
+                              </w:rPr>
+                              <w:t>Nguyên</w:t>
+                            </w:r>
+                            <w:proofErr w:type="spellEnd"/>
+                            <w:r>
+                              <w:rPr>
+                                <w:sz w:val="34"/>
+                                <w:szCs w:val="34"/>
+                              </w:rPr>
+                              <w:t xml:space="preserve"> Kha</w:t>
                             </w:r>
                             <w:r>
                               <w:rPr>
@@ -978,7 +1091,7 @@
           </mc:Choice>
           <mc:Fallback>
             <w:pict>
-              <v:shape w14:anchorId="7EF08640" id="Text Box 2" o:spid="_x0000_s1027" type="#_x0000_t202" style="position:absolute;margin-left:264pt;margin-top:9.45pt;width:176.25pt;height:226.2pt;z-index:251661312;visibility:visible;mso-wrap-style:square;mso-width-percent:0;mso-height-percent:200;mso-wrap-distance-left:9pt;mso-wrap-distance-top:3.6pt;mso-wrap-distance-right:9pt;mso-wrap-distance-bottom:3.6pt;mso-position-horizontal:absolute;mso-position-horizontal-relative:text;mso-position-vertical:absolute;mso-position-vertical-relative:text;mso-width-percent:0;mso-height-percent:200;mso-width-relative:margin;mso-height-relative:margin;v-text-anchor:top" o:gfxdata="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" filled="f" stroked="f">
+              <v:shape w14:anchorId="7EF08640" id="Text Box 2" o:spid="_x0000_s1027" type="#_x0000_t202" style="position:absolute;margin-left:260.25pt;margin-top:.85pt;width:176.25pt;height:226.2pt;z-index:251661312;visibility:visible;mso-wrap-style:square;mso-width-percent:0;mso-height-percent:200;mso-wrap-distance-left:9pt;mso-wrap-distance-top:3.6pt;mso-wrap-distance-right:9pt;mso-wrap-distance-bottom:3.6pt;mso-position-horizontal:absolute;mso-position-horizontal-relative:text;mso-position-vertical:absolute;mso-position-vertical-relative:text;mso-width-percent:0;mso-height-percent:200;mso-width-relative:margin;mso-height-relative:margin;v-text-anchor:top" o:gfxdata="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" filled="f" stroked="f">
                 <v:textbox style="mso-fit-shape-to-text:t">
                   <w:txbxContent>
                     <w:p>
@@ -1011,13 +1124,31 @@
                           <w:szCs w:val="34"/>
                         </w:rPr>
                       </w:pPr>
+                      <w:proofErr w:type="spellStart"/>
                       <w:r>
                         <w:rPr>
                           <w:sz w:val="34"/>
                           <w:szCs w:val="34"/>
                         </w:rPr>
-                        <w:t>Đinh Bá Tiến</w:t>
+                        <w:t>Đinh</w:t>
                       </w:r>
+                      <w:proofErr w:type="spellEnd"/>
+                      <w:r>
+                        <w:rPr>
+                          <w:sz w:val="34"/>
+                          <w:szCs w:val="34"/>
+                        </w:rPr>
+                        <w:t xml:space="preserve"> Bá </w:t>
+                      </w:r>
+                      <w:proofErr w:type="spellStart"/>
+                      <w:r>
+                        <w:rPr>
+                          <w:sz w:val="34"/>
+                          <w:szCs w:val="34"/>
+                        </w:rPr>
+                        <w:t>Tiến</w:t>
+                      </w:r>
+                      <w:proofErr w:type="spellEnd"/>
                     </w:p>
                     <w:p>
                       <w:pPr>
@@ -1028,13 +1159,47 @@
                           <w:szCs w:val="34"/>
                         </w:rPr>
                       </w:pPr>
+                      <w:proofErr w:type="spellStart"/>
                       <w:r>
                         <w:rPr>
                           <w:sz w:val="34"/>
                           <w:szCs w:val="34"/>
                         </w:rPr>
-                        <w:t>Trương Phước Lộc</w:t>
+                        <w:t>Trương</w:t>
                       </w:r>
+                      <w:proofErr w:type="spellEnd"/>
+                      <w:r>
+                        <w:rPr>
+                          <w:sz w:val="34"/>
+                          <w:szCs w:val="34"/>
+                        </w:rPr>
+                        <w:t xml:space="preserve"> </w:t>
+                      </w:r>
+                      <w:proofErr w:type="spellStart"/>
+                      <w:r>
+                        <w:rPr>
+                          <w:sz w:val="34"/>
+                          <w:szCs w:val="34"/>
+                        </w:rPr>
+                        <w:t>Phước</w:t>
+                      </w:r>
+                      <w:proofErr w:type="spellEnd"/>
+                      <w:r>
+                        <w:rPr>
+                          <w:sz w:val="34"/>
+                          <w:szCs w:val="34"/>
+                        </w:rPr>
+                        <w:t xml:space="preserve"> </w:t>
+                      </w:r>
+                      <w:proofErr w:type="spellStart"/>
+                      <w:r>
+                        <w:rPr>
+                          <w:sz w:val="34"/>
+                          <w:szCs w:val="34"/>
+                        </w:rPr>
+                        <w:t>Lộc</w:t>
+                      </w:r>
+                      <w:proofErr w:type="spellEnd"/>
                     </w:p>
                     <w:p>
                       <w:pPr>
@@ -1045,12 +1210,37 @@
                           <w:szCs w:val="34"/>
                         </w:rPr>
                       </w:pPr>
+                      <w:proofErr w:type="spellStart"/>
                       <w:r>
                         <w:rPr>
                           <w:sz w:val="34"/>
                           <w:szCs w:val="34"/>
                         </w:rPr>
-                        <w:t>Đỗ Nguyên Kha</w:t>
+                        <w:t>Đỗ</w:t>
+                      </w:r>
+                      <w:proofErr w:type="spellEnd"/>
+                      <w:r>
+                        <w:rPr>
+                          <w:sz w:val="34"/>
+                          <w:szCs w:val="34"/>
+                        </w:rPr>
+                        <w:t xml:space="preserve"> </w:t>
+                      </w:r>
+                      <w:proofErr w:type="spellStart"/>
+                      <w:r>
+                        <w:rPr>
+                          <w:sz w:val="34"/>
+                          <w:szCs w:val="34"/>
+                        </w:rPr>
+                        <w:t>Nguyên</w:t>
+                      </w:r>
+                      <w:proofErr w:type="spellEnd"/>
+                      <w:r>
+                        <w:rPr>
+                          <w:sz w:val="34"/>
+                          <w:szCs w:val="34"/>
+                        </w:rPr>
+                        <w:t xml:space="preserve"> Kha</w:t>
                       </w:r>
                       <w:r>
                         <w:rPr>
@@ -1189,42 +1379,6 @@
     <w:p>
       <w:pPr>
         <w:pStyle w:val="BodyText"/>
-        <w:ind w:hanging="2"/>
-        <w:rPr>
-          <w:sz w:val="20"/>
-        </w:rPr>
-      </w:pPr>
-    </w:p>
-    <w:p>
-      <w:pPr>
-        <w:pStyle w:val="BodyText"/>
-        <w:ind w:hanging="2"/>
-        <w:rPr>
-          <w:sz w:val="20"/>
-        </w:rPr>
-      </w:pPr>
-    </w:p>
-    <w:p>
-      <w:pPr>
-        <w:pStyle w:val="BodyText"/>
-        <w:ind w:hanging="2"/>
-        <w:rPr>
-          <w:sz w:val="20"/>
-        </w:rPr>
-      </w:pPr>
-    </w:p>
-    <w:p>
-      <w:pPr>
-        <w:pStyle w:val="BodyText"/>
-        <w:ind w:hanging="2"/>
-        <w:rPr>
-          <w:sz w:val="20"/>
-        </w:rPr>
-      </w:pPr>
-    </w:p>
-    <w:p>
-      <w:pPr>
-        <w:pStyle w:val="BodyText"/>
         <w:rPr>
           <w:sz w:val="20"/>
         </w:rPr>
@@ -1447,8 +1601,39 @@
           <w:sz w:val="34"/>
           <w:szCs w:val="34"/>
         </w:rPr>
-        <w:t>22127026 – Ôn Gia Bảo</w:t>
-      </w:r>
+        <w:t xml:space="preserve">22127026 – </w:t>
+      </w:r>
+      <w:proofErr w:type="spellStart"/>
+      <w:r>
+        <w:rPr>
+          <w:i/>
+          <w:iCs/>
+          <w:sz w:val="34"/>
+          <w:szCs w:val="34"/>
+        </w:rPr>
+        <w:t>Ôn</w:t>
+      </w:r>
+      <w:proofErr w:type="spellEnd"/>
+      <w:r>
+        <w:rPr>
+          <w:i/>
+          <w:iCs/>
+          <w:sz w:val="34"/>
+          <w:szCs w:val="34"/>
+        </w:rPr>
+        <w:t xml:space="preserve"> Gia </w:t>
+      </w:r>
+      <w:proofErr w:type="spellStart"/>
+      <w:r>
+        <w:rPr>
+          <w:i/>
+          <w:iCs/>
+          <w:sz w:val="34"/>
+          <w:szCs w:val="34"/>
+        </w:rPr>
+        <w:t>Bảo</w:t>
+      </w:r>
+      <w:proofErr w:type="spellEnd"/>
     </w:p>
     <w:p>
       <w:pPr>
@@ -1467,7 +1652,27 @@
           <w:sz w:val="34"/>
           <w:szCs w:val="34"/>
         </w:rPr>
-        <w:t>22127123 – Lê Hô Phi Hoàng</w:t>
+        <w:t xml:space="preserve">22127123 – Lê </w:t>
+      </w:r>
+      <w:proofErr w:type="spellStart"/>
+      <w:r>
+        <w:rPr>
+          <w:i/>
+          <w:iCs/>
+          <w:sz w:val="34"/>
+          <w:szCs w:val="34"/>
+        </w:rPr>
+        <w:t>Hô</w:t>
+      </w:r>
+      <w:proofErr w:type="spellEnd"/>
+      <w:r>
+        <w:rPr>
+          <w:i/>
+          <w:iCs/>
+          <w:sz w:val="34"/>
+          <w:szCs w:val="34"/>
+        </w:rPr>
+        <w:t xml:space="preserve"> Phi Hoàng</w:t>
       </w:r>
     </w:p>
     <w:p>
@@ -1516,8 +1721,59 @@
           <w:sz w:val="34"/>
           <w:szCs w:val="34"/>
         </w:rPr>
-        <w:t>402 – Bễ Lã Anh Thư</w:t>
-      </w:r>
+        <w:t xml:space="preserve">402 – </w:t>
+      </w:r>
+      <w:proofErr w:type="spellStart"/>
+      <w:r>
+        <w:rPr>
+          <w:i/>
+          <w:iCs/>
+          <w:sz w:val="34"/>
+          <w:szCs w:val="34"/>
+        </w:rPr>
+        <w:t>Bễ</w:t>
+      </w:r>
+      <w:proofErr w:type="spellEnd"/>
+      <w:r>
+        <w:rPr>
+          <w:i/>
+          <w:iCs/>
+          <w:sz w:val="34"/>
+          <w:szCs w:val="34"/>
+        </w:rPr>
+        <w:t xml:space="preserve"> </w:t>
+      </w:r>
+      <w:proofErr w:type="spellStart"/>
+      <w:r>
+        <w:rPr>
+          <w:i/>
+          <w:iCs/>
+          <w:sz w:val="34"/>
+          <w:szCs w:val="34"/>
+        </w:rPr>
+        <w:t>Lã</w:t>
+      </w:r>
+      <w:proofErr w:type="spellEnd"/>
+      <w:r>
+        <w:rPr>
+          <w:i/>
+          <w:iCs/>
+          <w:sz w:val="34"/>
+          <w:szCs w:val="34"/>
+        </w:rPr>
+        <w:t xml:space="preserve"> Anh </w:t>
+      </w:r>
+      <w:proofErr w:type="spellStart"/>
+      <w:r>
+        <w:rPr>
+          <w:i/>
+          <w:iCs/>
+          <w:sz w:val="34"/>
+          <w:szCs w:val="34"/>
+        </w:rPr>
+        <w:t>Thư</w:t>
+      </w:r>
+      <w:proofErr w:type="spellEnd"/>
     </w:p>
     <w:p>
       <w:pPr>
@@ -1565,15 +1821,57 @@
           <w:szCs w:val="34"/>
         </w:rPr>
       </w:pPr>
-      <w:r>
-        <w:rPr>
-          <w:i/>
-          <w:iCs/>
-          <w:sz w:val="34"/>
-          <w:szCs w:val="34"/>
-        </w:rPr>
-        <w:t>Phân chia công việc</w:t>
-      </w:r>
+      <w:proofErr w:type="spellStart"/>
+      <w:r>
+        <w:rPr>
+          <w:i/>
+          <w:iCs/>
+          <w:sz w:val="34"/>
+          <w:szCs w:val="34"/>
+        </w:rPr>
+        <w:t>Phân</w:t>
+      </w:r>
+      <w:proofErr w:type="spellEnd"/>
+      <w:r>
+        <w:rPr>
+          <w:i/>
+          <w:iCs/>
+          <w:sz w:val="34"/>
+          <w:szCs w:val="34"/>
+        </w:rPr>
+        <w:t xml:space="preserve"> chia </w:t>
+      </w:r>
+      <w:proofErr w:type="spellStart"/>
+      <w:r>
+        <w:rPr>
+          <w:i/>
+          <w:iCs/>
+          <w:sz w:val="34"/>
+          <w:szCs w:val="34"/>
+        </w:rPr>
+        <w:t>công</w:t>
+      </w:r>
+      <w:proofErr w:type="spellEnd"/>
+      <w:r>
+        <w:rPr>
+          <w:i/>
+          <w:iCs/>
+          <w:sz w:val="34"/>
+          <w:szCs w:val="34"/>
+        </w:rPr>
+        <w:t xml:space="preserve"> </w:t>
+      </w:r>
+      <w:proofErr w:type="spellStart"/>
+      <w:r>
+        <w:rPr>
+          <w:i/>
+          <w:iCs/>
+          <w:sz w:val="34"/>
+          <w:szCs w:val="34"/>
+        </w:rPr>
+        <w:t>việc</w:t>
+      </w:r>
+      <w:proofErr w:type="spellEnd"/>
     </w:p>
     <w:p>
       <w:pPr>
@@ -1590,24 +1888,119 @@
           <w:szCs w:val="34"/>
         </w:rPr>
       </w:pPr>
-      <w:r>
-        <w:rPr>
-          <w:i/>
-          <w:iCs/>
-          <w:sz w:val="34"/>
-          <w:szCs w:val="34"/>
-        </w:rPr>
-        <w:t xml:space="preserve">Phân tích </w:t>
-      </w:r>
-      <w:r>
-        <w:rPr>
-          <w:i/>
-          <w:iCs/>
-          <w:sz w:val="34"/>
-          <w:szCs w:val="34"/>
-        </w:rPr>
-        <w:t>từng cái struct có gì</w:t>
-      </w:r>
+      <w:proofErr w:type="spellStart"/>
+      <w:r>
+        <w:rPr>
+          <w:i/>
+          <w:iCs/>
+          <w:sz w:val="34"/>
+          <w:szCs w:val="34"/>
+        </w:rPr>
+        <w:t>Phân</w:t>
+      </w:r>
+      <w:proofErr w:type="spellEnd"/>
+      <w:r>
+        <w:rPr>
+          <w:i/>
+          <w:iCs/>
+          <w:sz w:val="34"/>
+          <w:szCs w:val="34"/>
+        </w:rPr>
+        <w:t xml:space="preserve"> </w:t>
+      </w:r>
+      <w:proofErr w:type="spellStart"/>
+      <w:r>
+        <w:rPr>
+          <w:i/>
+          <w:iCs/>
+          <w:sz w:val="34"/>
+          <w:szCs w:val="34"/>
+        </w:rPr>
+        <w:t>tích</w:t>
+      </w:r>
+      <w:proofErr w:type="spellEnd"/>
+      <w:r>
+        <w:rPr>
+          <w:i/>
+          <w:iCs/>
+          <w:sz w:val="34"/>
+          <w:szCs w:val="34"/>
+        </w:rPr>
+        <w:t xml:space="preserve"> </w:t>
+      </w:r>
+      <w:proofErr w:type="spellStart"/>
+      <w:r>
+        <w:rPr>
+          <w:i/>
+          <w:iCs/>
+          <w:sz w:val="34"/>
+          <w:szCs w:val="34"/>
+        </w:rPr>
+        <w:t>từng</w:t>
+      </w:r>
+      <w:proofErr w:type="spellEnd"/>
+      <w:r>
+        <w:rPr>
+          <w:i/>
+          <w:iCs/>
+          <w:sz w:val="34"/>
+          <w:szCs w:val="34"/>
+        </w:rPr>
+        <w:t xml:space="preserve"> </w:t>
+      </w:r>
+      <w:proofErr w:type="spellStart"/>
+      <w:r>
+        <w:rPr>
+          <w:i/>
+          <w:iCs/>
+          <w:sz w:val="34"/>
+          <w:szCs w:val="34"/>
+        </w:rPr>
+        <w:t>cái</w:t>
+      </w:r>
+      <w:proofErr w:type="spellEnd"/>
+      <w:r>
+        <w:rPr>
+          <w:i/>
+          <w:iCs/>
+          <w:sz w:val="34"/>
+          <w:szCs w:val="34"/>
+        </w:rPr>
+        <w:t xml:space="preserve"> struct </w:t>
+      </w:r>
+      <w:proofErr w:type="spellStart"/>
+      <w:r>
+        <w:rPr>
+          <w:i/>
+          <w:iCs/>
+          <w:sz w:val="34"/>
+          <w:szCs w:val="34"/>
+        </w:rPr>
+        <w:t>có</w:t>
+      </w:r>
+      <w:proofErr w:type="spellEnd"/>
+      <w:r>
+        <w:rPr>
+          <w:i/>
+          <w:iCs/>
+          <w:sz w:val="34"/>
+          <w:szCs w:val="34"/>
+        </w:rPr>
+        <w:t xml:space="preserve"> </w:t>
+      </w:r>
+      <w:proofErr w:type="spellStart"/>
+      <w:proofErr w:type="gramStart"/>
+      <w:r>
+        <w:rPr>
+          <w:i/>
+          <w:iCs/>
+          <w:sz w:val="34"/>
+          <w:szCs w:val="34"/>
+        </w:rPr>
+        <w:t>gì</w:t>
+      </w:r>
+      <w:proofErr w:type="spellEnd"/>
+      <w:proofErr w:type="gramEnd"/>
     </w:p>
     <w:p>
       <w:pPr>
@@ -1624,15 +2017,137 @@
           <w:szCs w:val="34"/>
         </w:rPr>
       </w:pPr>
-      <w:r>
-        <w:rPr>
-          <w:i/>
-          <w:iCs/>
-          <w:sz w:val="34"/>
-          <w:szCs w:val="34"/>
-        </w:rPr>
-        <w:t>Phân tích các hàm trong từng file cpp</w:t>
-      </w:r>
+      <w:proofErr w:type="spellStart"/>
+      <w:r>
+        <w:rPr>
+          <w:i/>
+          <w:iCs/>
+          <w:sz w:val="34"/>
+          <w:szCs w:val="34"/>
+        </w:rPr>
+        <w:t>Phân</w:t>
+      </w:r>
+      <w:proofErr w:type="spellEnd"/>
+      <w:r>
+        <w:rPr>
+          <w:i/>
+          <w:iCs/>
+          <w:sz w:val="34"/>
+          <w:szCs w:val="34"/>
+        </w:rPr>
+        <w:t xml:space="preserve"> </w:t>
+      </w:r>
+      <w:proofErr w:type="spellStart"/>
+      <w:r>
+        <w:rPr>
+          <w:i/>
+          <w:iCs/>
+          <w:sz w:val="34"/>
+          <w:szCs w:val="34"/>
+        </w:rPr>
+        <w:t>tích</w:t>
+      </w:r>
+      <w:proofErr w:type="spellEnd"/>
+      <w:r>
+        <w:rPr>
+          <w:i/>
+          <w:iCs/>
+          <w:sz w:val="34"/>
+          <w:szCs w:val="34"/>
+        </w:rPr>
+        <w:t xml:space="preserve"> </w:t>
+      </w:r>
+      <w:proofErr w:type="spellStart"/>
+      <w:r>
+        <w:rPr>
+          <w:i/>
+          <w:iCs/>
+          <w:sz w:val="34"/>
+          <w:szCs w:val="34"/>
+        </w:rPr>
+        <w:t>các</w:t>
+      </w:r>
+      <w:proofErr w:type="spellEnd"/>
+      <w:r>
+        <w:rPr>
+          <w:i/>
+          <w:iCs/>
+          <w:sz w:val="34"/>
+          <w:szCs w:val="34"/>
+        </w:rPr>
+        <w:t xml:space="preserve"> </w:t>
+      </w:r>
+      <w:proofErr w:type="spellStart"/>
+      <w:r>
+        <w:rPr>
+          <w:i/>
+          <w:iCs/>
+          <w:sz w:val="34"/>
+          <w:szCs w:val="34"/>
+        </w:rPr>
+        <w:t>hàm</w:t>
+      </w:r>
+      <w:proofErr w:type="spellEnd"/>
+      <w:r>
+        <w:rPr>
+          <w:i/>
+          <w:iCs/>
+          <w:sz w:val="34"/>
+          <w:szCs w:val="34"/>
+        </w:rPr>
+        <w:t xml:space="preserve"> </w:t>
+      </w:r>
+      <w:proofErr w:type="spellStart"/>
+      <w:r>
+        <w:rPr>
+          <w:i/>
+          <w:iCs/>
+          <w:sz w:val="34"/>
+          <w:szCs w:val="34"/>
+        </w:rPr>
+        <w:t>trong</w:t>
+      </w:r>
+      <w:proofErr w:type="spellEnd"/>
+      <w:r>
+        <w:rPr>
+          <w:i/>
+          <w:iCs/>
+          <w:sz w:val="34"/>
+          <w:szCs w:val="34"/>
+        </w:rPr>
+        <w:t xml:space="preserve"> </w:t>
+      </w:r>
+      <w:proofErr w:type="spellStart"/>
+      <w:r>
+        <w:rPr>
+          <w:i/>
+          <w:iCs/>
+          <w:sz w:val="34"/>
+          <w:szCs w:val="34"/>
+        </w:rPr>
+        <w:t>từng</w:t>
+      </w:r>
+      <w:proofErr w:type="spellEnd"/>
+      <w:r>
+        <w:rPr>
+          <w:i/>
+          <w:iCs/>
+          <w:sz w:val="34"/>
+          <w:szCs w:val="34"/>
+        </w:rPr>
+        <w:t xml:space="preserve"> file </w:t>
+      </w:r>
+      <w:proofErr w:type="spellStart"/>
+      <w:r>
+        <w:rPr>
+          <w:i/>
+          <w:iCs/>
+          <w:sz w:val="34"/>
+          <w:szCs w:val="34"/>
+        </w:rPr>
+        <w:t>cpp</w:t>
+      </w:r>
+      <w:proofErr w:type="spellEnd"/>
     </w:p>
     <w:p>
       <w:pPr>

</xml_diff>